<commit_message>
feat: add letter doc
</commit_message>
<xml_diff>
--- a/documentation/Soprovoditelnoe_pismo.docx
+++ b/documentation/Soprovoditelnoe_pismo.docx
@@ -202,7 +202,6 @@
         </w:rPr>
         <w:t xml:space="preserve"> </w:t>
       </w:r>
-      <w:proofErr w:type="spellStart"/>
       <w:r>
         <w:rPr>
           <w:rFonts w:eastAsia="Times New Roman"/>
@@ -210,7 +209,6 @@
         </w:rPr>
         <w:t>TeamLead</w:t>
       </w:r>
-      <w:proofErr w:type="spellEnd"/>
       <w:r>
         <w:rPr>
           <w:rFonts w:eastAsia="Times New Roman"/>
@@ -275,21 +273,12 @@
         </w:rPr>
         <w:t xml:space="preserve">, </w:t>
       </w:r>
-      <w:proofErr w:type="spellStart"/>
-      <w:r>
-        <w:rPr>
-          <w:rFonts w:eastAsia="Times New Roman"/>
-          <w:lang w:eastAsia="ru-RU"/>
-        </w:rPr>
-        <w:t>тестировщик</w:t>
-      </w:r>
-      <w:proofErr w:type="spellEnd"/>
-      <w:r>
-        <w:rPr>
-          <w:rFonts w:eastAsia="Times New Roman"/>
-          <w:lang w:eastAsia="ru-RU"/>
-        </w:rPr>
-        <w:t>;</w:t>
+      <w:r>
+        <w:rPr>
+          <w:rFonts w:eastAsia="Times New Roman"/>
+          <w:lang w:eastAsia="ru-RU"/>
+        </w:rPr>
+        <w:t>тестировщик;</w:t>
       </w:r>
       <w:r>
         <w:rPr>
@@ -304,23 +293,7 @@
           <w:rFonts w:eastAsia="Times New Roman"/>
           <w:lang w:eastAsia="ru-RU"/>
         </w:rPr>
-        <w:t xml:space="preserve"> </w:t>
-      </w:r>
-      <w:proofErr w:type="spellStart"/>
-      <w:r>
-        <w:rPr>
-          <w:rFonts w:eastAsia="Times New Roman"/>
-          <w:lang w:eastAsia="ru-RU"/>
-        </w:rPr>
-        <w:t>Database</w:t>
-      </w:r>
-      <w:proofErr w:type="spellEnd"/>
-      <w:r>
-        <w:rPr>
-          <w:rFonts w:eastAsia="Times New Roman"/>
-          <w:lang w:eastAsia="ru-RU"/>
-        </w:rPr>
-        <w:t xml:space="preserve"> </w:t>
+        <w:t xml:space="preserve"> Database </w:t>
       </w:r>
       <w:r>
         <w:rPr>
@@ -503,7 +476,6 @@
         </w:rPr>
         <w:t>«</w:t>
       </w:r>
-      <w:proofErr w:type="spellStart"/>
       <w:r>
         <w:rPr>
           <w:rFonts w:eastAsia="Times New Roman"/>
@@ -511,7 +483,6 @@
         </w:rPr>
         <w:t>Stride</w:t>
       </w:r>
-      <w:proofErr w:type="spellEnd"/>
       <w:r>
         <w:rPr>
           <w:rFonts w:eastAsia="Times New Roman"/>
@@ -668,103 +639,14 @@
         </w:rPr>
         <w:t xml:space="preserve">Ссылка на презентацию: </w:t>
       </w:r>
-    </w:p>
-    <w:p>
-      <w:pPr>
-        <w:numPr>
-          <w:ilvl w:val="0"/>
-          <w:numId w:val="36"/>
-        </w:numPr>
-        <w:spacing w:after="160" w:line="259" w:lineRule="auto"/>
-        <w:rPr>
-          <w:rFonts w:eastAsia="Times New Roman"/>
-          <w:lang w:eastAsia="ru-RU"/>
-        </w:rPr>
-      </w:pPr>
-      <w:r>
-        <w:rPr>
-          <w:rFonts w:eastAsia="Times New Roman"/>
-          <w:lang w:eastAsia="ru-RU"/>
-        </w:rPr>
-        <w:t>Ссылка на видео</w:t>
-      </w:r>
-      <w:r>
-        <w:rPr>
-          <w:rFonts w:eastAsia="Times New Roman"/>
-          <w:lang w:eastAsia="ru-RU"/>
-        </w:rPr>
-        <w:t xml:space="preserve"> презентации</w:t>
-      </w:r>
-      <w:r>
-        <w:rPr>
-          <w:rFonts w:eastAsia="Times New Roman"/>
-          <w:lang w:eastAsia="ru-RU"/>
-        </w:rPr>
-        <w:t xml:space="preserve">: </w:t>
-      </w:r>
-      <w:bookmarkStart w:id="0" w:name="_GoBack"/>
-      <w:bookmarkEnd w:id="0"/>
-    </w:p>
-    <w:p>
-      <w:pPr>
-        <w:numPr>
-          <w:ilvl w:val="0"/>
-          <w:numId w:val="36"/>
-        </w:numPr>
-        <w:spacing w:after="160" w:line="259" w:lineRule="auto"/>
-        <w:rPr>
-          <w:rFonts w:eastAsia="Times New Roman"/>
-          <w:lang w:eastAsia="ru-RU"/>
-        </w:rPr>
-      </w:pPr>
-      <w:r>
-        <w:rPr>
-          <w:rFonts w:eastAsia="Times New Roman"/>
-          <w:lang w:eastAsia="ru-RU"/>
-        </w:rPr>
-        <w:t xml:space="preserve">Ссылка на </w:t>
-      </w:r>
-      <w:proofErr w:type="spellStart"/>
-      <w:r>
-        <w:rPr>
-          <w:rFonts w:eastAsia="Times New Roman"/>
-          <w:lang w:val="en-US" w:eastAsia="ru-RU"/>
-        </w:rPr>
-        <w:t>GitLab</w:t>
-      </w:r>
-      <w:proofErr w:type="spellEnd"/>
-      <w:r>
-        <w:rPr>
-          <w:rFonts w:eastAsia="Times New Roman"/>
-          <w:lang w:eastAsia="ru-RU"/>
-        </w:rPr>
-        <w:t xml:space="preserve"> </w:t>
-      </w:r>
-      <w:proofErr w:type="spellStart"/>
-      <w:r>
-        <w:rPr>
-          <w:rFonts w:eastAsia="Times New Roman"/>
-          <w:lang w:eastAsia="ru-RU"/>
-        </w:rPr>
-        <w:t>репозиторий</w:t>
-      </w:r>
-      <w:proofErr w:type="spellEnd"/>
-      <w:r>
-        <w:rPr>
-          <w:rFonts w:eastAsia="Times New Roman"/>
-          <w:lang w:eastAsia="ru-RU"/>
-        </w:rPr>
-        <w:t xml:space="preserve">: </w:t>
-      </w:r>
       <w:hyperlink r:id="rId9" w:history="1">
-        <w:proofErr w:type="spellStart"/>
         <w:r>
           <w:rPr>
             <w:rStyle w:val="af5"/>
             <w:rFonts w:eastAsia="Times New Roman"/>
             <w:lang w:eastAsia="ru-RU"/>
           </w:rPr>
-          <w:t>G</w:t>
+          <w:t>(ppt</w:t>
         </w:r>
         <w:r>
           <w:rPr>
@@ -772,7 +654,7 @@
             <w:rFonts w:eastAsia="Times New Roman"/>
             <w:lang w:eastAsia="ru-RU"/>
           </w:rPr>
-          <w:t>i</w:t>
+          <w:t>x</w:t>
         </w:r>
         <w:r>
           <w:rPr>
@@ -780,13 +662,127 @@
             <w:rFonts w:eastAsia="Times New Roman"/>
             <w:lang w:eastAsia="ru-RU"/>
           </w:rPr>
-          <w:t>tLab</w:t>
+          <w:t>)</w:t>
         </w:r>
-        <w:proofErr w:type="spellEnd"/>
+      </w:hyperlink>
+      <w:r>
+        <w:rPr>
+          <w:rFonts w:eastAsia="Times New Roman"/>
+          <w:lang w:eastAsia="ru-RU"/>
+        </w:rPr>
+        <w:t xml:space="preserve"> </w:t>
+      </w:r>
+      <w:hyperlink r:id="rId10" w:history="1">
+        <w:r>
+          <w:rPr>
+            <w:rStyle w:val="af5"/>
+            <w:rFonts w:eastAsia="Times New Roman"/>
+            <w:lang w:eastAsia="ru-RU"/>
+          </w:rPr>
+          <w:t>(pdf</w:t>
+        </w:r>
+        <w:r>
+          <w:rPr>
+            <w:rStyle w:val="af5"/>
+            <w:rFonts w:eastAsia="Times New Roman"/>
+            <w:lang w:eastAsia="ru-RU"/>
+          </w:rPr>
+          <w:t>)</w:t>
+        </w:r>
+      </w:hyperlink>
+      <w:bookmarkStart w:id="0" w:name="_GoBack"/>
+      <w:bookmarkEnd w:id="0"/>
+    </w:p>
+    <w:p>
+      <w:pPr>
+        <w:numPr>
+          <w:ilvl w:val="0"/>
+          <w:numId w:val="36"/>
+        </w:numPr>
+        <w:spacing w:after="160" w:line="259" w:lineRule="auto"/>
+        <w:rPr>
+          <w:rFonts w:eastAsia="Times New Roman"/>
+          <w:lang w:eastAsia="ru-RU"/>
+        </w:rPr>
+      </w:pPr>
+      <w:r>
+        <w:rPr>
+          <w:rFonts w:eastAsia="Times New Roman"/>
+          <w:lang w:eastAsia="ru-RU"/>
+        </w:rPr>
+        <w:t>Ссылка на видео</w:t>
+      </w:r>
+      <w:r>
+        <w:rPr>
+          <w:rFonts w:eastAsia="Times New Roman"/>
+          <w:lang w:eastAsia="ru-RU"/>
+        </w:rPr>
+        <w:t xml:space="preserve"> презентации</w:t>
+      </w:r>
+      <w:r>
+        <w:rPr>
+          <w:rFonts w:eastAsia="Times New Roman"/>
+          <w:lang w:eastAsia="ru-RU"/>
+        </w:rPr>
+        <w:t xml:space="preserve">: </w:t>
+      </w:r>
+      <w:hyperlink r:id="rId11" w:history="1">
+        <w:r>
+          <w:rPr>
+            <w:rStyle w:val="af5"/>
+            <w:rFonts w:eastAsia="Times New Roman"/>
+            <w:lang w:eastAsia="ru-RU"/>
+          </w:rPr>
+          <w:t>(mp4)</w:t>
+        </w:r>
+      </w:hyperlink>
+    </w:p>
+    <w:p>
+      <w:pPr>
+        <w:numPr>
+          <w:ilvl w:val="0"/>
+          <w:numId w:val="36"/>
+        </w:numPr>
+        <w:spacing w:after="160" w:line="259" w:lineRule="auto"/>
+        <w:rPr>
+          <w:rFonts w:eastAsia="Times New Roman"/>
+          <w:lang w:eastAsia="ru-RU"/>
+        </w:rPr>
+      </w:pPr>
+      <w:r>
+        <w:rPr>
+          <w:rFonts w:eastAsia="Times New Roman"/>
+          <w:lang w:eastAsia="ru-RU"/>
+        </w:rPr>
+        <w:t xml:space="preserve">Ссылка на </w:t>
+      </w:r>
+      <w:r>
+        <w:rPr>
+          <w:rFonts w:eastAsia="Times New Roman"/>
+          <w:lang w:val="en-US" w:eastAsia="ru-RU"/>
+        </w:rPr>
+        <w:t>GitLab</w:t>
+      </w:r>
+      <w:r>
+        <w:rPr>
+          <w:rFonts w:eastAsia="Times New Roman"/>
+          <w:lang w:eastAsia="ru-RU"/>
+        </w:rPr>
+        <w:t xml:space="preserve"> репозиторий: </w:t>
+      </w:r>
+      <w:hyperlink r:id="rId12" w:history="1">
+        <w:r>
+          <w:rPr>
+            <w:rStyle w:val="af5"/>
+            <w:rFonts w:eastAsia="Times New Roman"/>
+            <w:lang w:eastAsia="ru-RU"/>
+          </w:rPr>
+          <w:t>GitLab</w:t>
+        </w:r>
       </w:hyperlink>
     </w:p>
     <w:sectPr>
-      <w:footerReference w:type="default" r:id="rId10"/>
+      <w:footerReference w:type="default" r:id="rId13"/>
       <w:pgSz w:w="11906" w:h="16838"/>
       <w:pgMar w:top="1134" w:right="851" w:bottom="1134" w:left="1701" w:header="709" w:footer="709" w:gutter="0"/>
       <w:cols w:space="708"/>
@@ -5850,7 +5846,7 @@
 </file>
 
 <file path=customXml/itemProps1.xml><?xml version="1.0" encoding="utf-8"?>
-<ds:datastoreItem xmlns:ds="http://schemas.openxmlformats.org/officeDocument/2006/customXml" ds:itemID="{29FA8D4E-419B-471D-AD87-D9364288617D}">
+<ds:datastoreItem xmlns:ds="http://schemas.openxmlformats.org/officeDocument/2006/customXml" ds:itemID="{E113D4A4-7781-430D-89C7-D32340A57E93}">
   <ds:schemaRefs>
     <ds:schemaRef ds:uri="http://schemas.openxmlformats.org/officeDocument/2006/bibliography"/>
   </ds:schemaRefs>

</xml_diff>